<commit_message>
save by click with 'seeked'
</commit_message>
<xml_diff>
--- a/linkedin.docx
+++ b/linkedin.docx
@@ -5,156 +5,119 @@
     <w:p>
       <w:pPr>
         <w:pStyle w:val="NormalWeb"/>
+        <w:spacing w:after="0"/>
+        <w:textAlignment w:val="baseline"/>
+      </w:pPr>
+      <w:r>
+        <w:t>Hey friends, I would like to share with you my last project:</w:t>
+      </w:r>
+    </w:p>
+    <w:p>
+      <w:pPr>
+        <w:pStyle w:val="NormalWeb"/>
+        <w:spacing w:after="0"/>
+        <w:textAlignment w:val="baseline"/>
+      </w:pPr>
+      <w:r>
+        <w:t>Abstract: I wrote a chrome extension that obtained over 400 users in 3 days.</w:t>
+      </w:r>
+    </w:p>
+    <w:p>
+      <w:pPr>
+        <w:pStyle w:val="NormalWeb"/>
+        <w:spacing w:after="0"/>
+        <w:textAlignment w:val="baseline"/>
+      </w:pPr>
+    </w:p>
+    <w:p>
+      <w:pPr>
+        <w:pStyle w:val="NormalWeb"/>
+        <w:spacing w:after="0"/>
+        <w:textAlignment w:val="baseline"/>
+      </w:pPr>
+      <w:r>
+        <w:t>The Corona epidemic led us students to use Zoom video meeting system in order to watch lectures.</w:t>
+      </w:r>
+    </w:p>
+    <w:p>
+      <w:pPr>
+        <w:pStyle w:val="NormalWeb"/>
+        <w:spacing w:after="0"/>
+        <w:textAlignment w:val="baseline"/>
+      </w:pPr>
+      <w:r>
+        <w:t>A major part of the system is  the ability to watch recorded sessions.</w:t>
+      </w:r>
+    </w:p>
+    <w:p>
+      <w:pPr>
+        <w:pStyle w:val="NormalWeb"/>
+        <w:spacing w:after="0"/>
+        <w:textAlignment w:val="baseline"/>
+      </w:pPr>
+      <w:r>
+        <w:t>I found Zoom’s web video player lacking of some features- such as play/pause by hitting the Space key and seeking (hence the name) forward and backwards by using the arrow key.</w:t>
+      </w:r>
+    </w:p>
+    <w:p>
+      <w:pPr>
+        <w:pStyle w:val="NormalWeb"/>
+        <w:spacing w:after="0"/>
+        <w:textAlignment w:val="baseline"/>
+      </w:pPr>
+      <w:r>
+        <w:t>I wrote a chrome extension that adds the features that I myself found missing, while thinking that other students might find these extensions useful as well.</w:t>
+      </w:r>
+    </w:p>
+    <w:p>
+      <w:pPr>
+        <w:pStyle w:val="NormalWeb"/>
+        <w:spacing w:after="0"/>
+        <w:textAlignment w:val="baseline"/>
+      </w:pPr>
+      <w:r>
+        <w:t>The extension was well received with about 100 installations per day.</w:t>
+      </w:r>
+    </w:p>
+    <w:p>
+      <w:pPr>
+        <w:pStyle w:val="NormalWeb"/>
+        <w:spacing w:after="0"/>
+        <w:textAlignment w:val="baseline"/>
+      </w:pPr>
+    </w:p>
+    <w:p>
+      <w:pPr>
+        <w:pStyle w:val="NormalWeb"/>
         <w:spacing w:before="0" w:beforeAutospacing="0" w:after="0" w:afterAutospacing="0"/>
         <w:textAlignment w:val="baseline"/>
       </w:pPr>
+      <w:r>
+        <w:t>Note: I’m looking for a student position as a software developer. This project is an exam</w:t>
+      </w:r>
       <w:bookmarkStart w:id="0" w:name="_GoBack"/>
-      <w:r>
-        <w:t xml:space="preserve">Hey friends, </w:t>
-      </w:r>
-    </w:p>
-    <w:p>
-      <w:pPr>
-        <w:pStyle w:val="NormalWeb"/>
-        <w:spacing w:before="0" w:beforeAutospacing="0" w:after="0" w:afterAutospacing="0"/>
-        <w:textAlignment w:val="baseline"/>
-      </w:pPr>
-      <w:r>
-        <w:t>I want to tell you about a small project of mine.</w:t>
-      </w:r>
-    </w:p>
-    <w:p>
-      <w:pPr>
-        <w:pStyle w:val="NormalWeb"/>
-        <w:spacing w:before="0" w:beforeAutospacing="0" w:after="0" w:afterAutospacing="0"/>
-        <w:textAlignment w:val="baseline"/>
-      </w:pPr>
-      <w:r>
-        <w:t xml:space="preserve">Abstract: I wrote a chrome extension that obtained </w:t>
+      <w:bookmarkEnd w:id="0"/>
+      <w:r>
+        <w:t>ple of my passion for code</w:t>
       </w:r>
       <w:r>
         <w:rPr>
-          <w:rFonts w:ascii="Cambria Math" w:hAnsi="Cambria Math" w:cs="Cambria Math"/>
+          <w:lang w:val="en-US"/>
         </w:rPr>
-        <w:t>𝗼𝘃𝗲𝗿</w:t>
+        <w:t>,</w:t>
       </w:r>
       <w:r>
         <w:t xml:space="preserve"> </w:t>
       </w:r>
       <w:r>
         <w:rPr>
-          <w:rFonts w:ascii="Cambria Math" w:hAnsi="Cambria Math" w:cs="Cambria Math"/>
+          <w:lang w:val="en-US"/>
         </w:rPr>
-        <w:t>𝟰𝟬𝟬</w:t>
-      </w:r>
-      <w:r>
-        <w:t xml:space="preserve"> </w:t>
-      </w:r>
-      <w:r>
-        <w:rPr>
-          <w:rFonts w:ascii="Cambria Math" w:hAnsi="Cambria Math" w:cs="Cambria Math"/>
-        </w:rPr>
-        <w:t>𝘂𝘀𝗲𝗿𝘀</w:t>
-      </w:r>
-      <w:r>
-        <w:t xml:space="preserve"> in 5 days.</w:t>
-      </w:r>
-    </w:p>
-    <w:p>
-      <w:pPr>
-        <w:pStyle w:val="NormalWeb"/>
-        <w:spacing w:before="0" w:beforeAutospacing="0" w:after="0" w:afterAutospacing="0"/>
-        <w:textAlignment w:val="baseline"/>
-      </w:pPr>
-      <w:r>
-        <w:t>Most students today use Zoom video meeting system to watch lectures.</w:t>
-      </w:r>
-    </w:p>
-    <w:p>
-      <w:pPr>
-        <w:pStyle w:val="NormalWeb"/>
-        <w:spacing w:before="0" w:beforeAutospacing="0" w:after="0" w:afterAutospacing="0"/>
-        <w:textAlignment w:val="baseline"/>
-      </w:pPr>
-      <w:r>
-        <w:t>A major part of the system is the ability to watch recorded sessions.</w:t>
-      </w:r>
-    </w:p>
-    <w:p>
-      <w:pPr>
-        <w:pStyle w:val="NormalWeb"/>
-        <w:spacing w:before="0" w:beforeAutospacing="0" w:after="0" w:afterAutospacing="0"/>
-        <w:textAlignment w:val="baseline"/>
-      </w:pPr>
-      <w:r>
-        <w:t>I found Zoom’s web video player to be lucking some features, like play/pause by hitting Space key and seeking (hence the name) forward and backwards using arrow key on the keyboard.</w:t>
-      </w:r>
-    </w:p>
-    <w:p>
-      <w:pPr>
-        <w:pStyle w:val="NormalWeb"/>
-        <w:spacing w:before="0" w:beforeAutospacing="0" w:after="0" w:afterAutospacing="0"/>
-        <w:textAlignment w:val="baseline"/>
-      </w:pPr>
-      <w:r>
-        <w:t>I wrote a chrome extension that adds the features I missed.</w:t>
-      </w:r>
-    </w:p>
-    <w:p>
-      <w:pPr>
-        <w:pStyle w:val="NormalWeb"/>
-        <w:spacing w:before="0" w:beforeAutospacing="0" w:after="0" w:afterAutospacing="0"/>
-        <w:textAlignment w:val="baseline"/>
-      </w:pPr>
-      <w:r>
-        <w:t>The extension was well received with about 100 installations per day.</w:t>
-      </w:r>
-    </w:p>
-    <w:p>
-      <w:pPr>
-        <w:pStyle w:val="NormalWeb"/>
-        <w:spacing w:before="0" w:beforeAutospacing="0" w:after="0" w:afterAutospacing="0"/>
-        <w:textAlignment w:val="baseline"/>
-      </w:pPr>
-      <w:r>
-        <w:t>It is powered by JavaScript and Chrome Browser API.</w:t>
-      </w:r>
-    </w:p>
-    <w:p>
-      <w:pPr>
-        <w:pStyle w:val="NormalWeb"/>
-        <w:spacing w:before="0" w:beforeAutospacing="0" w:after="0" w:afterAutospacing="0"/>
-        <w:textAlignment w:val="baseline"/>
-      </w:pPr>
-      <w:r>
-        <w:rPr>
-          <w:rStyle w:val="Strong"/>
-          <w:sz w:val="27"/>
-          <w:szCs w:val="27"/>
-          <w:bdr w:val="none" w:sz="0" w:space="0" w:color="auto" w:frame="1"/>
-        </w:rPr>
-        <w:t>#Note</w:t>
-      </w:r>
-      <w:r>
-        <w:t>: I’m looking for a student position as a software developer.</w:t>
-      </w:r>
-    </w:p>
-    <w:p>
-      <w:pPr>
-        <w:pStyle w:val="NormalWeb"/>
-        <w:spacing w:before="0" w:beforeAutospacing="0" w:after="0" w:afterAutospacing="0"/>
-        <w:textAlignment w:val="baseline"/>
-      </w:pPr>
-      <w:r>
-        <w:t>This project is example of my passion for code that works and gives value to people.</w:t>
-      </w:r>
-    </w:p>
-    <w:p>
-      <w:pPr>
-        <w:pStyle w:val="NormalWeb"/>
-        <w:spacing w:before="0" w:beforeAutospacing="0" w:after="0" w:afterAutospacing="0"/>
-        <w:textAlignment w:val="baseline"/>
-      </w:pPr>
+        <w:t>o</w:t>
+      </w:r>
+      <w:r>
+        <w:t>ne that works and gives value to others.</w:t>
+      </w:r>
       <w:r>
         <w:t xml:space="preserve">The app on the Chrome webstore: https://chrome.google.com/webstore/detail/zoom-seeker/abmjfhfnoooiokldgghjieddiolgegce/ </w:t>
       </w:r>
@@ -316,7 +279,6 @@
         <w:t>#chrome</w:t>
       </w:r>
     </w:p>
-    <w:bookmarkEnd w:id="0"/>
     <w:p/>
     <w:sectPr>
       <w:pgSz w:w="11906" w:h="16838"/>

</xml_diff>